<commit_message>
Update Projeto first working.docx
</commit_message>
<xml_diff>
--- a/Projeto first working.docx
+++ b/Projeto first working.docx
@@ -285,14 +285,7 @@
           <w:sz w:val="28"/>
           <w:szCs w:val="28"/>
         </w:rPr>
-        <w:t>Funcionará</w:t>
-      </w:r>
-      <w:r>
-        <w:rPr>
-          <w:sz w:val="28"/>
-          <w:szCs w:val="28"/>
-        </w:rPr>
-        <w:t xml:space="preserve"> como um fórum de vagas de empregos com postagens das empresas descrevendo as vagas</w:t>
+        <w:t>Funcionará como um fórum de vagas de empregos com postagens das empresas descrevendo as vagas</w:t>
       </w:r>
       <w:r>
         <w:rPr>
@@ -385,25 +378,6 @@
     <w:p>
       <w:pPr>
         <w:rPr>
-          <w:b/>
-          <w:bCs/>
-          <w:sz w:val="28"/>
-          <w:szCs w:val="28"/>
-        </w:rPr>
-      </w:pPr>
-      <w:r>
-        <w:rPr>
-          <w:b/>
-          <w:bCs/>
-          <w:sz w:val="28"/>
-          <w:szCs w:val="28"/>
-        </w:rPr>
-        <w:t>Requisitos:</w:t>
-      </w:r>
-    </w:p>
-    <w:p>
-      <w:pPr>
-        <w:rPr>
           <w:sz w:val="28"/>
           <w:szCs w:val="28"/>
         </w:rPr>
@@ -429,28 +403,108 @@
           <w:sz w:val="28"/>
           <w:szCs w:val="28"/>
         </w:rPr>
-        <w:t xml:space="preserve">: </w:t>
-      </w:r>
-      <w:r>
-        <w:rPr>
-          <w:sz w:val="28"/>
-          <w:szCs w:val="28"/>
-        </w:rPr>
-        <w:t xml:space="preserve">O site terá um admin para verificar se as empresas estão burlando nossa </w:t>
-      </w:r>
-      <w:r>
-        <w:rPr>
-          <w:sz w:val="28"/>
-          <w:szCs w:val="28"/>
-        </w:rPr>
-        <w:t>política</w:t>
-      </w:r>
-      <w:r>
-        <w:rPr>
-          <w:sz w:val="28"/>
-          <w:szCs w:val="28"/>
-        </w:rPr>
-        <w:t xml:space="preserve"> de “primeiras oportunidades”.</w:t>
+        <w:t>: O site terá um admin para verificar se as empresas estão burlando nossa política de “primeiras oportunidades”.</w:t>
+      </w:r>
+    </w:p>
+    <w:p>
+      <w:pPr>
+        <w:rPr>
+          <w:sz w:val="28"/>
+          <w:szCs w:val="28"/>
+        </w:rPr>
+      </w:pPr>
+      <w:r>
+        <w:rPr>
+          <w:sz w:val="28"/>
+          <w:szCs w:val="28"/>
+          <w:u w:val="single"/>
+        </w:rPr>
+        <w:t>Cadastro de candidatos</w:t>
+      </w:r>
+      <w:r>
+        <w:rPr>
+          <w:sz w:val="28"/>
+          <w:szCs w:val="28"/>
+          <w:u w:val="single"/>
+        </w:rPr>
+        <w:t>:</w:t>
+      </w:r>
+      <w:r>
+        <w:rPr>
+          <w:sz w:val="28"/>
+          <w:szCs w:val="28"/>
+        </w:rPr>
+        <w:t xml:space="preserve"> Na tela de login vai ter uma opção para os candidatos fazerem seu cadastro no site.</w:t>
+      </w:r>
+    </w:p>
+    <w:p>
+      <w:pPr>
+        <w:rPr>
+          <w:sz w:val="28"/>
+          <w:szCs w:val="28"/>
+        </w:rPr>
+      </w:pPr>
+      <w:r>
+        <w:rPr>
+          <w:sz w:val="28"/>
+          <w:szCs w:val="28"/>
+          <w:u w:val="single"/>
+        </w:rPr>
+        <w:t xml:space="preserve">Cadastro de </w:t>
+      </w:r>
+      <w:r>
+        <w:rPr>
+          <w:sz w:val="28"/>
+          <w:szCs w:val="28"/>
+          <w:u w:val="single"/>
+        </w:rPr>
+        <w:t>empresas:</w:t>
+      </w:r>
+      <w:r>
+        <w:rPr>
+          <w:sz w:val="28"/>
+          <w:szCs w:val="28"/>
+        </w:rPr>
+        <w:t xml:space="preserve"> Na tela de login vai ter uma opção para as empresas fazerem seu cadastro no site.</w:t>
+      </w:r>
+    </w:p>
+    <w:p>
+      <w:pPr>
+        <w:rPr>
+          <w:sz w:val="28"/>
+          <w:szCs w:val="28"/>
+        </w:rPr>
+      </w:pPr>
+      <w:r>
+        <w:rPr>
+          <w:sz w:val="28"/>
+          <w:szCs w:val="28"/>
+          <w:u w:val="single"/>
+        </w:rPr>
+        <w:t>Envio de currículos:</w:t>
+      </w:r>
+      <w:r>
+        <w:rPr>
+          <w:sz w:val="28"/>
+          <w:szCs w:val="28"/>
+        </w:rPr>
+        <w:t xml:space="preserve"> Na tela da vaga escolhida vai ter uma opção para os candidatos enviarem seus </w:t>
+      </w:r>
+      <w:proofErr w:type="spellStart"/>
+      <w:r>
+        <w:rPr>
+          <w:sz w:val="28"/>
+          <w:szCs w:val="28"/>
+        </w:rPr>
+        <w:t>curriculos</w:t>
+      </w:r>
+      <w:proofErr w:type="spellEnd"/>
+      <w:r>
+        <w:rPr>
+          <w:sz w:val="28"/>
+          <w:szCs w:val="28"/>
+        </w:rPr>
+        <w:t>.</w:t>
       </w:r>
     </w:p>
     <w:p>
@@ -458,6 +512,7 @@
         <w:rPr>
           <w:sz w:val="18"/>
           <w:szCs w:val="18"/>
+          <w:u w:val="single"/>
         </w:rPr>
       </w:pPr>
     </w:p>
@@ -576,6 +631,7 @@
                 <w:sz w:val="28"/>
                 <w:szCs w:val="28"/>
               </w:rPr>
+              <w:lastRenderedPageBreak/>
               <w:t>Fernando</w:t>
             </w:r>
           </w:p>
@@ -696,7 +752,6 @@
           <w:sz w:val="28"/>
           <w:szCs w:val="28"/>
         </w:rPr>
-        <w:lastRenderedPageBreak/>
         <w:t>Partes interessadas:</w:t>
       </w:r>
     </w:p>

</xml_diff>